<commit_message>
Documentation updates following feedback
</commit_message>
<xml_diff>
--- a/Sentinel AAT lite User Guide.docx
+++ b/Sentinel AAT lite User Guide.docx
@@ -1,6 +1,6 @@
 
 <file path=word/document.xml><?xml version="1.0" encoding="utf-8"?>
-<w:document xmlns:wpc="http://schemas.microsoft.com/office/word/2010/wordprocessingCanvas" xmlns:cx="http://schemas.microsoft.com/office/drawing/2014/chartex" xmlns:cx1="http://schemas.microsoft.com/office/drawing/2015/9/8/chartex" xmlns:cx2="http://schemas.microsoft.com/office/drawing/2015/10/21/chartex" xmlns:cx3="http://schemas.microsoft.com/office/drawing/2016/5/9/chartex" xmlns:cx4="http://schemas.microsoft.com/office/drawing/2016/5/10/chartex" xmlns:cx5="http://schemas.microsoft.com/office/drawing/2016/5/11/chartex" xmlns:cx6="http://schemas.microsoft.com/office/drawing/2016/5/12/chartex" xmlns:cx7="http://schemas.microsoft.com/office/drawing/2016/5/13/chartex" xmlns:cx8="http://schemas.microsoft.com/office/drawing/2016/5/14/chartex" xmlns:mc="http://schemas.openxmlformats.org/markup-compatibility/2006" xmlns:aink="http://schemas.microsoft.com/office/drawing/2016/ink" xmlns:am3d="http://schemas.microsoft.com/office/drawing/2017/model3d" xmlns:o="urn:schemas-microsoft-com:office:office" xmlns:r="http://schemas.openxmlformats.org/officeDocument/2006/relationships" xmlns:m="http://schemas.openxmlformats.org/officeDocument/2006/math" xmlns:v="urn:schemas-microsoft-com:vml" xmlns:wp14="http://schemas.microsoft.com/office/word/2010/wordprocessingDrawing" xmlns:wp="http://schemas.openxmlformats.org/drawingml/2006/wordprocessingDrawing" xmlns:w10="urn:schemas-microsoft-com:office:word" xmlns:w="http://schemas.openxmlformats.org/wordprocessingml/2006/main" xmlns:w14="http://schemas.microsoft.com/office/word/2010/wordml" xmlns:w15="http://schemas.microsoft.com/office/word/2012/wordml" xmlns:w16cex="http://schemas.microsoft.com/office/word/2018/wordml/cex" xmlns:w16cid="http://schemas.microsoft.com/office/word/2016/wordml/cid" xmlns:w16="http://schemas.microsoft.com/office/word/2018/wordml" xmlns:w16sdtdh="http://schemas.microsoft.com/office/word/2020/wordml/sdtdatahash" xmlns:w16se="http://schemas.microsoft.com/office/word/2015/wordml/symex" xmlns:wpg="http://schemas.microsoft.com/office/word/2010/wordprocessingGroup" xmlns:wpi="http://schemas.microsoft.com/office/word/2010/wordprocessingInk" xmlns:wne="http://schemas.microsoft.com/office/word/2006/wordml" xmlns:wps="http://schemas.microsoft.com/office/word/2010/wordprocessingShape" mc:Ignorable="w14 w15 w16se w16cid w16 w16cex w16sdtdh wp14">
+<w:document xmlns:wpc="http://schemas.microsoft.com/office/word/2010/wordprocessingCanvas" xmlns:cx="http://schemas.microsoft.com/office/drawing/2014/chartex" xmlns:cx1="http://schemas.microsoft.com/office/drawing/2015/9/8/chartex" xmlns:cx2="http://schemas.microsoft.com/office/drawing/2015/10/21/chartex" xmlns:cx3="http://schemas.microsoft.com/office/drawing/2016/5/9/chartex" xmlns:cx4="http://schemas.microsoft.com/office/drawing/2016/5/10/chartex" xmlns:cx5="http://schemas.microsoft.com/office/drawing/2016/5/11/chartex" xmlns:cx6="http://schemas.microsoft.com/office/drawing/2016/5/12/chartex" xmlns:cx7="http://schemas.microsoft.com/office/drawing/2016/5/13/chartex" xmlns:cx8="http://schemas.microsoft.com/office/drawing/2016/5/14/chartex" xmlns:mc="http://schemas.openxmlformats.org/markup-compatibility/2006" xmlns:aink="http://schemas.microsoft.com/office/drawing/2016/ink" xmlns:am3d="http://schemas.microsoft.com/office/drawing/2017/model3d" xmlns:o="urn:schemas-microsoft-com:office:office" xmlns:oel="http://schemas.microsoft.com/office/2019/extlst" xmlns:r="http://schemas.openxmlformats.org/officeDocument/2006/relationships" xmlns:m="http://schemas.openxmlformats.org/officeDocument/2006/math" xmlns:v="urn:schemas-microsoft-com:vml" xmlns:wp14="http://schemas.microsoft.com/office/word/2010/wordprocessingDrawing" xmlns:wp="http://schemas.openxmlformats.org/drawingml/2006/wordprocessingDrawing" xmlns:w10="urn:schemas-microsoft-com:office:word" xmlns:w="http://schemas.openxmlformats.org/wordprocessingml/2006/main" xmlns:w14="http://schemas.microsoft.com/office/word/2010/wordml" xmlns:w15="http://schemas.microsoft.com/office/word/2012/wordml" xmlns:w16cex="http://schemas.microsoft.com/office/word/2018/wordml/cex" xmlns:w16cid="http://schemas.microsoft.com/office/word/2016/wordml/cid" xmlns:w16="http://schemas.microsoft.com/office/word/2018/wordml" xmlns:w16sdtdh="http://schemas.microsoft.com/office/word/2020/wordml/sdtdatahash" xmlns:w16se="http://schemas.microsoft.com/office/word/2015/wordml/symex" xmlns:wpg="http://schemas.microsoft.com/office/word/2010/wordprocessingGroup" xmlns:wpi="http://schemas.microsoft.com/office/word/2010/wordprocessingInk" xmlns:wne="http://schemas.microsoft.com/office/word/2006/wordml" xmlns:wps="http://schemas.microsoft.com/office/word/2010/wordprocessingShape" mc:Ignorable="w14 w15 w16se w16cid w16 w16cex w16sdtdh wp14">
   <w:body>
     <w:p/>
     <w:p>
@@ -187,7 +187,7 @@
                 <v:stroke joinstyle="miter"/>
                 <v:path gradientshapeok="t" o:connecttype="rect"/>
               </v:shapetype>
-              <v:shape id="Text Box 7" o:spid="_x0000_s1026" type="#_x0000_t202" style="position:absolute;left:0;text-align:left;margin-left:0;margin-top:307.2pt;width:368.9pt;height:162pt;z-index:251655168;visibility:visible;mso-wrap-style:square;mso-width-percent:0;mso-height-percent:0;mso-wrap-distance-left:9pt;mso-wrap-distance-top:0;mso-wrap-distance-right:9pt;mso-wrap-distance-bottom:0;mso-position-horizontal:left;mso-position-horizontal-relative:margin;mso-position-vertical:absolute;mso-position-vertical-relative:text;mso-width-percent:0;mso-height-percent:0;mso-width-relative:page;mso-height-relative:page;v-text-anchor:top" o:gfxdata="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" filled="f" stroked="f" strokeweight="0">
+              <v:shape id="Text Box 7" o:spid="_x0000_s1026" type="#_x0000_t202" style="position:absolute;left:0;text-align:left;margin-left:0;margin-top:307.2pt;width:368.9pt;height:162pt;z-index:251655168;visibility:visible;mso-wrap-style:square;mso-width-percent:0;mso-height-percent:0;mso-wrap-distance-left:9pt;mso-wrap-distance-top:0;mso-wrap-distance-right:9pt;mso-wrap-distance-bottom:0;mso-position-horizontal:left;mso-position-horizontal-relative:margin;mso-position-vertical:absolute;mso-position-vertical-relative:text;mso-width-percent:0;mso-height-percent:0;mso-width-relative:page;mso-height-relative:page;v-text-anchor:top" o:gfxdata="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" filled="f" stroked="f" strokeweight="0">
                 <v:textbox>
                   <w:txbxContent>
                     <w:p>
@@ -353,7 +353,7 @@
           </mc:Choice>
           <mc:Fallback>
             <w:pict>
-              <v:shape w14:anchorId="2D9F94E3" id="_x0000_s1027" type="#_x0000_t202" style="position:absolute;left:0;text-align:left;margin-left:0;margin-top:548.15pt;width:435.15pt;height:69.05pt;z-index:251659264;visibility:visible;mso-wrap-style:square;mso-width-percent:0;mso-height-percent:0;mso-wrap-distance-left:9pt;mso-wrap-distance-top:0;mso-wrap-distance-right:9pt;mso-wrap-distance-bottom:0;mso-position-horizontal:left;mso-position-horizontal-relative:margin;mso-position-vertical:absolute;mso-position-vertical-relative:text;mso-width-percent:0;mso-height-percent:0;mso-width-relative:page;mso-height-relative:page;v-text-anchor:top" o:gfxdata="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" filled="f" stroked="f" strokeweight="0">
+              <v:shape w14:anchorId="2D9F94E3" id="_x0000_s1027" type="#_x0000_t202" style="position:absolute;left:0;text-align:left;margin-left:0;margin-top:548.15pt;width:435.15pt;height:69.05pt;z-index:251659264;visibility:visible;mso-wrap-style:square;mso-width-percent:0;mso-height-percent:0;mso-wrap-distance-left:9pt;mso-wrap-distance-top:0;mso-wrap-distance-right:9pt;mso-wrap-distance-bottom:0;mso-position-horizontal:left;mso-position-horizontal-relative:margin;mso-position-vertical:absolute;mso-position-vertical-relative:text;mso-width-percent:0;mso-height-percent:0;mso-width-relative:page;mso-height-relative:page;v-text-anchor:top" o:gfxdata="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" filled="f" stroked="f" strokeweight="0">
                 <v:textbox>
                   <w:txbxContent>
                     <w:p>
@@ -4298,25 +4298,7 @@
           <w:bCs/>
           <w:lang w:val="en-CA"/>
         </w:rPr>
-        <w:t xml:space="preserve">Optional </w:t>
-      </w:r>
-      <w:proofErr w:type="gramStart"/>
-      <w:r>
-        <w:rPr>
-          <w:b/>
-          <w:bCs/>
-          <w:lang w:val="en-CA"/>
-        </w:rPr>
-        <w:t>fine</w:t>
-      </w:r>
-      <w:proofErr w:type="gramEnd"/>
-      <w:r>
-        <w:rPr>
-          <w:b/>
-          <w:bCs/>
-          <w:lang w:val="en-CA"/>
-        </w:rPr>
-        <w:t xml:space="preserve"> adjust manually in flight for perfect accuracy</w:t>
+        <w:t>Optional fine adjust manually in flight for perfect accuracy</w:t>
       </w:r>
     </w:p>
     <w:p>
@@ -5152,7 +5134,25 @@
           <w:bCs/>
           <w:lang w:val="en-CA"/>
         </w:rPr>
-        <w:t xml:space="preserve"> adjust” to 0.</w:t>
+        <w:t xml:space="preserve"> </w:t>
+      </w:r>
+      <w:proofErr w:type="gramStart"/>
+      <w:r>
+        <w:rPr>
+          <w:b/>
+          <w:bCs/>
+          <w:lang w:val="en-CA"/>
+        </w:rPr>
+        <w:t>adjust</w:t>
+      </w:r>
+      <w:proofErr w:type="gramEnd"/>
+      <w:r>
+        <w:rPr>
+          <w:b/>
+          <w:bCs/>
+          <w:lang w:val="en-CA"/>
+        </w:rPr>
+        <w:t>” to 0.</w:t>
       </w:r>
     </w:p>
     <w:p>
@@ -6771,33 +6771,7 @@
                 <w:szCs w:val="22"/>
                 <w:lang w:val="en-GB" w:eastAsia="en-GB"/>
               </w:rPr>
-              <w:t xml:space="preserve">Min </w:t>
-            </w:r>
-            <w:proofErr w:type="gramStart"/>
-            <w:r>
-              <w:rPr>
-                <w:rFonts w:ascii="Calibri" w:hAnsi="Calibri" w:cs="Calibri"/>
-                <w:b/>
-                <w:bCs/>
-                <w:color w:val="000000"/>
-                <w:sz w:val="22"/>
-                <w:szCs w:val="22"/>
-                <w:lang w:val="en-GB" w:eastAsia="en-GB"/>
-              </w:rPr>
-              <w:t>pitch</w:t>
-            </w:r>
-            <w:proofErr w:type="gramEnd"/>
-            <w:r>
-              <w:rPr>
-                <w:rFonts w:ascii="Calibri" w:hAnsi="Calibri" w:cs="Calibri"/>
-                <w:b/>
-                <w:bCs/>
-                <w:color w:val="000000"/>
-                <w:sz w:val="22"/>
-                <w:szCs w:val="22"/>
-                <w:lang w:val="en-GB" w:eastAsia="en-GB"/>
-              </w:rPr>
-              <w:t xml:space="preserve"> constrain</w:t>
+              <w:t>Min pitch constrain</w:t>
             </w:r>
           </w:p>
         </w:tc>
@@ -8318,8 +8292,8 @@
         <w:pStyle w:val="Heading1"/>
         <w:spacing w:before="0"/>
       </w:pPr>
-      <w:bookmarkStart w:id="43" w:name="_Hlk77942863"/>
-      <w:bookmarkStart w:id="44" w:name="_Toc104810769"/>
+      <w:bookmarkStart w:id="43" w:name="_Toc104810769"/>
+      <w:bookmarkStart w:id="44" w:name="_Hlk77942863"/>
       <w:r>
         <w:lastRenderedPageBreak/>
         <w:t xml:space="preserve">AAT – </w:t>
@@ -8330,7 +8304,7 @@
       <w:r>
         <w:t>firmware</w:t>
       </w:r>
-      <w:bookmarkEnd w:id="44"/>
+      <w:bookmarkEnd w:id="43"/>
     </w:p>
     <w:p>
       <w:pPr>
@@ -8498,7 +8472,7 @@
         <w:t>Select the AAT wireless network. Allow up to a minute to establish the connection.</w:t>
       </w:r>
     </w:p>
-    <w:bookmarkEnd w:id="43"/>
+    <w:bookmarkEnd w:id="44"/>
     <w:p>
       <w:pPr>
         <w:pStyle w:val="ListParagraph"/>
@@ -9134,16 +9108,8 @@
         <w:rPr>
           <w:lang w:val="en-CA"/>
         </w:rPr>
-        <w:t xml:space="preserve">auto </w:t>
-      </w:r>
-      <w:proofErr w:type="gramStart"/>
-      <w:r>
-        <w:rPr>
-          <w:lang w:val="en-CA"/>
-        </w:rPr>
-        <w:t>connect</w:t>
-      </w:r>
-      <w:proofErr w:type="gramEnd"/>
+        <w:t>auto connect</w:t>
+      </w:r>
       <w:r>
         <w:rPr>
           <w:lang w:val="en-CA"/>
@@ -12416,15 +12382,61 @@
           <w:bCs/>
           <w:lang w:val="en-CA"/>
         </w:rPr>
-        <w:t>Ensure the AAT is showing in the networks list and is the connected network</w:t>
-      </w:r>
-      <w:r>
-        <w:rPr>
-          <w:b/>
-          <w:bCs/>
-          <w:lang w:val="en-CA"/>
-        </w:rPr>
-        <w:t>.</w:t>
+        <w:t xml:space="preserve">Meshed Networks and </w:t>
+      </w:r>
+      <w:proofErr w:type="spellStart"/>
+      <w:r>
+        <w:rPr>
+          <w:b/>
+          <w:bCs/>
+          <w:lang w:val="en-CA"/>
+        </w:rPr>
+        <w:t>WiFi</w:t>
+      </w:r>
+      <w:proofErr w:type="spellEnd"/>
+      <w:r>
+        <w:rPr>
+          <w:b/>
+          <w:bCs/>
+          <w:lang w:val="en-CA"/>
+        </w:rPr>
+        <w:t xml:space="preserve"> range extenders are well documented to cause connectivity issues with </w:t>
+      </w:r>
+      <w:proofErr w:type="spellStart"/>
+      <w:r>
+        <w:rPr>
+          <w:b/>
+          <w:bCs/>
+          <w:lang w:val="en-CA"/>
+        </w:rPr>
+        <w:t>Espressif</w:t>
+      </w:r>
+      <w:proofErr w:type="spellEnd"/>
+      <w:r>
+        <w:rPr>
+          <w:b/>
+          <w:bCs/>
+          <w:lang w:val="en-CA"/>
+        </w:rPr>
+        <w:t xml:space="preserve"> </w:t>
+      </w:r>
+      <w:proofErr w:type="gramStart"/>
+      <w:r>
+        <w:rPr>
+          <w:b/>
+          <w:bCs/>
+          <w:lang w:val="en-CA"/>
+        </w:rPr>
+        <w:t>IC’s</w:t>
+      </w:r>
+      <w:proofErr w:type="gramEnd"/>
+      <w:r>
+        <w:rPr>
+          <w:b/>
+          <w:bCs/>
+          <w:lang w:val="en-CA"/>
+        </w:rPr>
+        <w:t xml:space="preserve"> as used in the Sentinel. Disable / relocate away to verify.  </w:t>
       </w:r>
     </w:p>
     <w:p>
@@ -12447,7 +12459,15 @@
           <w:bCs/>
           <w:lang w:val="en-CA"/>
         </w:rPr>
-        <w:t>Only one AAT connection at a time is permitted – verify mobile devices are not connected.</w:t>
+        <w:t>Ensure the AAT is showing in the networks list and is the connected network</w:t>
+      </w:r>
+      <w:r>
+        <w:rPr>
+          <w:b/>
+          <w:bCs/>
+          <w:lang w:val="en-CA"/>
+        </w:rPr>
+        <w:t>.</w:t>
       </w:r>
     </w:p>
     <w:p>
@@ -12470,6 +12490,29 @@
           <w:bCs/>
           <w:lang w:val="en-CA"/>
         </w:rPr>
+        <w:t>Only one AAT connection at a time is permitted – verify mobile devices are not connected.</w:t>
+      </w:r>
+    </w:p>
+    <w:p>
+      <w:pPr>
+        <w:pStyle w:val="ListParagraph"/>
+        <w:numPr>
+          <w:ilvl w:val="0"/>
+          <w:numId w:val="27"/>
+        </w:numPr>
+        <w:spacing w:before="240"/>
+        <w:rPr>
+          <w:b/>
+          <w:bCs/>
+          <w:lang w:val="en-CA"/>
+        </w:rPr>
+      </w:pPr>
+      <w:r>
+        <w:rPr>
+          <w:b/>
+          <w:bCs/>
+          <w:lang w:val="en-CA"/>
+        </w:rPr>
         <w:t xml:space="preserve">If Auto-disable is selected (default), the AAT Wi-Fi is disabled when the aircraft is </w:t>
       </w:r>
       <w:r>
@@ -12717,10 +12760,26 @@
     </w:p>
     <w:p>
       <w:pPr>
+        <w:spacing w:before="0"/>
+        <w:ind w:left="0"/>
+        <w:rPr>
+          <w:rFonts w:cs="Arial"/>
+          <w:b/>
+          <w:bCs/>
+          <w:szCs w:val="26"/>
+        </w:rPr>
+      </w:pPr>
+      <w:r>
+        <w:br w:type="page"/>
+      </w:r>
+    </w:p>
+    <w:p>
+      <w:pPr>
         <w:pStyle w:val="Heading3"/>
         <w:ind w:left="0"/>
       </w:pPr>
       <w:r>
+        <w:lastRenderedPageBreak/>
         <w:t>AAT – Troubleshooting #6 – Problems flashing firmware</w:t>
       </w:r>
     </w:p>
@@ -12831,7 +12890,6 @@
           <w:bCs/>
           <w:lang w:val="en-CA"/>
         </w:rPr>
-        <w:lastRenderedPageBreak/>
         <w:t xml:space="preserve">Make sure RC TX is off to avoid Interference. </w:t>
       </w:r>
       <w:proofErr w:type="gramStart"/>
@@ -14818,6 +14876,110 @@
           </w:p>
         </w:tc>
       </w:tr>
+      <w:tr>
+        <w:trPr>
+          <w:trHeight w:val="315"/>
+        </w:trPr>
+        <w:tc>
+          <w:tcPr>
+            <w:tcW w:w="559" w:type="dxa"/>
+            <w:tcBorders>
+              <w:top w:val="single" w:sz="6" w:space="0" w:color="CCCCCC"/>
+              <w:left w:val="single" w:sz="6" w:space="0" w:color="CCCCCC"/>
+              <w:bottom w:val="single" w:sz="6" w:space="0" w:color="CCCCCC"/>
+              <w:right w:val="single" w:sz="6" w:space="0" w:color="CCCCCC"/>
+            </w:tcBorders>
+            <w:tcMar>
+              <w:top w:w="30" w:type="dxa"/>
+              <w:left w:w="45" w:type="dxa"/>
+              <w:bottom w:w="30" w:type="dxa"/>
+              <w:right w:w="45" w:type="dxa"/>
+            </w:tcMar>
+            <w:vAlign w:val="bottom"/>
+          </w:tcPr>
+          <w:p>
+            <w:pPr>
+              <w:spacing w:before="0"/>
+              <w:ind w:left="0"/>
+              <w:jc w:val="both"/>
+              <w:rPr>
+                <w:rFonts w:cs="Arial"/>
+                <w:sz w:val="20"/>
+                <w:szCs w:val="20"/>
+                <w:lang w:val="en-GB" w:eastAsia="en-GB"/>
+              </w:rPr>
+            </w:pPr>
+            <w:r>
+              <w:rPr>
+                <w:rFonts w:cs="Arial"/>
+                <w:sz w:val="20"/>
+                <w:szCs w:val="20"/>
+                <w:lang w:val="en-GB" w:eastAsia="en-GB"/>
+              </w:rPr>
+              <w:t>1.8</w:t>
+            </w:r>
+          </w:p>
+        </w:tc>
+        <w:tc>
+          <w:tcPr>
+            <w:tcW w:w="4253" w:type="dxa"/>
+            <w:tcBorders>
+              <w:top w:val="single" w:sz="6" w:space="0" w:color="CCCCCC"/>
+              <w:left w:val="single" w:sz="6" w:space="0" w:color="CCCCCC"/>
+              <w:bottom w:val="single" w:sz="6" w:space="0" w:color="CCCCCC"/>
+              <w:right w:val="single" w:sz="6" w:space="0" w:color="CCCCCC"/>
+            </w:tcBorders>
+            <w:tcMar>
+              <w:top w:w="30" w:type="dxa"/>
+              <w:left w:w="45" w:type="dxa"/>
+              <w:bottom w:w="30" w:type="dxa"/>
+              <w:right w:w="45" w:type="dxa"/>
+            </w:tcMar>
+            <w:vAlign w:val="bottom"/>
+          </w:tcPr>
+          <w:p>
+            <w:pPr>
+              <w:spacing w:before="0"/>
+              <w:ind w:left="0"/>
+              <w:rPr>
+                <w:rFonts w:cs="Arial"/>
+                <w:sz w:val="20"/>
+                <w:szCs w:val="20"/>
+                <w:lang w:val="en-GB" w:eastAsia="en-GB"/>
+              </w:rPr>
+            </w:pPr>
+            <w:r>
+              <w:rPr>
+                <w:rFonts w:cs="Arial"/>
+                <w:sz w:val="20"/>
+                <w:szCs w:val="20"/>
+                <w:lang w:val="en-GB" w:eastAsia="en-GB"/>
+              </w:rPr>
+              <w:t xml:space="preserve">Added note re </w:t>
+            </w:r>
+            <w:proofErr w:type="spellStart"/>
+            <w:r>
+              <w:rPr>
+                <w:rFonts w:cs="Arial"/>
+                <w:sz w:val="20"/>
+                <w:szCs w:val="20"/>
+                <w:lang w:val="en-GB" w:eastAsia="en-GB"/>
+              </w:rPr>
+              <w:t>WIFi</w:t>
+            </w:r>
+            <w:proofErr w:type="spellEnd"/>
+            <w:r>
+              <w:rPr>
+                <w:rFonts w:cs="Arial"/>
+                <w:sz w:val="20"/>
+                <w:szCs w:val="20"/>
+                <w:lang w:val="en-GB" w:eastAsia="en-GB"/>
+              </w:rPr>
+              <w:t xml:space="preserve"> extenders / mesh networks compatibility</w:t>
+            </w:r>
+          </w:p>
+        </w:tc>
+      </w:tr>
     </w:tbl>
     <w:p>
       <w:pPr>
@@ -14855,7 +15017,7 @@
 </file>
 
 <file path=word/endnotes.xml><?xml version="1.0" encoding="utf-8"?>
-<w:endnotes xmlns:wpc="http://schemas.microsoft.com/office/word/2010/wordprocessingCanvas" xmlns:cx="http://schemas.microsoft.com/office/drawing/2014/chartex" xmlns:cx1="http://schemas.microsoft.com/office/drawing/2015/9/8/chartex" xmlns:cx2="http://schemas.microsoft.com/office/drawing/2015/10/21/chartex" xmlns:cx3="http://schemas.microsoft.com/office/drawing/2016/5/9/chartex" xmlns:cx4="http://schemas.microsoft.com/office/drawing/2016/5/10/chartex" xmlns:cx5="http://schemas.microsoft.com/office/drawing/2016/5/11/chartex" xmlns:cx6="http://schemas.microsoft.com/office/drawing/2016/5/12/chartex" xmlns:cx7="http://schemas.microsoft.com/office/drawing/2016/5/13/chartex" xmlns:cx8="http://schemas.microsoft.com/office/drawing/2016/5/14/chartex" xmlns:mc="http://schemas.openxmlformats.org/markup-compatibility/2006" xmlns:aink="http://schemas.microsoft.com/office/drawing/2016/ink" xmlns:am3d="http://schemas.microsoft.com/office/drawing/2017/model3d" xmlns:o="urn:schemas-microsoft-com:office:office" xmlns:r="http://schemas.openxmlformats.org/officeDocument/2006/relationships" xmlns:m="http://schemas.openxmlformats.org/officeDocument/2006/math" xmlns:v="urn:schemas-microsoft-com:vml" xmlns:wp14="http://schemas.microsoft.com/office/word/2010/wordprocessingDrawing" xmlns:wp="http://schemas.openxmlformats.org/drawingml/2006/wordprocessingDrawing" xmlns:w10="urn:schemas-microsoft-com:office:word" xmlns:w="http://schemas.openxmlformats.org/wordprocessingml/2006/main" xmlns:w14="http://schemas.microsoft.com/office/word/2010/wordml" xmlns:w15="http://schemas.microsoft.com/office/word/2012/wordml" xmlns:w16cex="http://schemas.microsoft.com/office/word/2018/wordml/cex" xmlns:w16cid="http://schemas.microsoft.com/office/word/2016/wordml/cid" xmlns:w16="http://schemas.microsoft.com/office/word/2018/wordml" xmlns:w16sdtdh="http://schemas.microsoft.com/office/word/2020/wordml/sdtdatahash" xmlns:w16se="http://schemas.microsoft.com/office/word/2015/wordml/symex" xmlns:wpg="http://schemas.microsoft.com/office/word/2010/wordprocessingGroup" xmlns:wpi="http://schemas.microsoft.com/office/word/2010/wordprocessingInk" xmlns:wne="http://schemas.microsoft.com/office/word/2006/wordml" xmlns:wps="http://schemas.microsoft.com/office/word/2010/wordprocessingShape" mc:Ignorable="w14 w15 w16se w16cid w16 w16cex w16sdtdh wp14">
+<w:endnotes xmlns:wpc="http://schemas.microsoft.com/office/word/2010/wordprocessingCanvas" xmlns:cx="http://schemas.microsoft.com/office/drawing/2014/chartex" xmlns:cx1="http://schemas.microsoft.com/office/drawing/2015/9/8/chartex" xmlns:cx2="http://schemas.microsoft.com/office/drawing/2015/10/21/chartex" xmlns:cx3="http://schemas.microsoft.com/office/drawing/2016/5/9/chartex" xmlns:cx4="http://schemas.microsoft.com/office/drawing/2016/5/10/chartex" xmlns:cx5="http://schemas.microsoft.com/office/drawing/2016/5/11/chartex" xmlns:cx6="http://schemas.microsoft.com/office/drawing/2016/5/12/chartex" xmlns:cx7="http://schemas.microsoft.com/office/drawing/2016/5/13/chartex" xmlns:cx8="http://schemas.microsoft.com/office/drawing/2016/5/14/chartex" xmlns:mc="http://schemas.openxmlformats.org/markup-compatibility/2006" xmlns:aink="http://schemas.microsoft.com/office/drawing/2016/ink" xmlns:am3d="http://schemas.microsoft.com/office/drawing/2017/model3d" xmlns:o="urn:schemas-microsoft-com:office:office" xmlns:oel="http://schemas.microsoft.com/office/2019/extlst" xmlns:r="http://schemas.openxmlformats.org/officeDocument/2006/relationships" xmlns:m="http://schemas.openxmlformats.org/officeDocument/2006/math" xmlns:v="urn:schemas-microsoft-com:vml" xmlns:wp14="http://schemas.microsoft.com/office/word/2010/wordprocessingDrawing" xmlns:wp="http://schemas.openxmlformats.org/drawingml/2006/wordprocessingDrawing" xmlns:w10="urn:schemas-microsoft-com:office:word" xmlns:w="http://schemas.openxmlformats.org/wordprocessingml/2006/main" xmlns:w14="http://schemas.microsoft.com/office/word/2010/wordml" xmlns:w15="http://schemas.microsoft.com/office/word/2012/wordml" xmlns:w16cex="http://schemas.microsoft.com/office/word/2018/wordml/cex" xmlns:w16cid="http://schemas.microsoft.com/office/word/2016/wordml/cid" xmlns:w16="http://schemas.microsoft.com/office/word/2018/wordml" xmlns:w16sdtdh="http://schemas.microsoft.com/office/word/2020/wordml/sdtdatahash" xmlns:w16se="http://schemas.microsoft.com/office/word/2015/wordml/symex" xmlns:wpg="http://schemas.microsoft.com/office/word/2010/wordprocessingGroup" xmlns:wpi="http://schemas.microsoft.com/office/word/2010/wordprocessingInk" xmlns:wne="http://schemas.microsoft.com/office/word/2006/wordml" xmlns:wps="http://schemas.microsoft.com/office/word/2010/wordprocessingShape" mc:Ignorable="w14 w15 w16se w16cid w16 w16cex w16sdtdh wp14">
   <w:endnote w:type="separator" w:id="-1">
     <w:p>
       <w:r>
@@ -14874,7 +15036,7 @@
 </file>
 
 <file path=word/footer1.xml><?xml version="1.0" encoding="utf-8"?>
-<w:ftr xmlns:wpc="http://schemas.microsoft.com/office/word/2010/wordprocessingCanvas" xmlns:cx="http://schemas.microsoft.com/office/drawing/2014/chartex" xmlns:cx1="http://schemas.microsoft.com/office/drawing/2015/9/8/chartex" xmlns:cx2="http://schemas.microsoft.com/office/drawing/2015/10/21/chartex" xmlns:cx3="http://schemas.microsoft.com/office/drawing/2016/5/9/chartex" xmlns:cx4="http://schemas.microsoft.com/office/drawing/2016/5/10/chartex" xmlns:cx5="http://schemas.microsoft.com/office/drawing/2016/5/11/chartex" xmlns:cx6="http://schemas.microsoft.com/office/drawing/2016/5/12/chartex" xmlns:cx7="http://schemas.microsoft.com/office/drawing/2016/5/13/chartex" xmlns:cx8="http://schemas.microsoft.com/office/drawing/2016/5/14/chartex" xmlns:mc="http://schemas.openxmlformats.org/markup-compatibility/2006" xmlns:aink="http://schemas.microsoft.com/office/drawing/2016/ink" xmlns:am3d="http://schemas.microsoft.com/office/drawing/2017/model3d" xmlns:o="urn:schemas-microsoft-com:office:office" xmlns:r="http://schemas.openxmlformats.org/officeDocument/2006/relationships" xmlns:m="http://schemas.openxmlformats.org/officeDocument/2006/math" xmlns:v="urn:schemas-microsoft-com:vml" xmlns:wp14="http://schemas.microsoft.com/office/word/2010/wordprocessingDrawing" xmlns:wp="http://schemas.openxmlformats.org/drawingml/2006/wordprocessingDrawing" xmlns:w10="urn:schemas-microsoft-com:office:word" xmlns:w="http://schemas.openxmlformats.org/wordprocessingml/2006/main" xmlns:w14="http://schemas.microsoft.com/office/word/2010/wordml" xmlns:w15="http://schemas.microsoft.com/office/word/2012/wordml" xmlns:w16cex="http://schemas.microsoft.com/office/word/2018/wordml/cex" xmlns:w16cid="http://schemas.microsoft.com/office/word/2016/wordml/cid" xmlns:w16="http://schemas.microsoft.com/office/word/2018/wordml" xmlns:w16sdtdh="http://schemas.microsoft.com/office/word/2020/wordml/sdtdatahash" xmlns:w16se="http://schemas.microsoft.com/office/word/2015/wordml/symex" xmlns:wpg="http://schemas.microsoft.com/office/word/2010/wordprocessingGroup" xmlns:wpi="http://schemas.microsoft.com/office/word/2010/wordprocessingInk" xmlns:wne="http://schemas.microsoft.com/office/word/2006/wordml" xmlns:wps="http://schemas.microsoft.com/office/word/2010/wordprocessingShape" mc:Ignorable="w14 w15 w16se w16cid w16 w16cex w16sdtdh wp14">
+<w:ftr xmlns:wpc="http://schemas.microsoft.com/office/word/2010/wordprocessingCanvas" xmlns:cx="http://schemas.microsoft.com/office/drawing/2014/chartex" xmlns:cx1="http://schemas.microsoft.com/office/drawing/2015/9/8/chartex" xmlns:cx2="http://schemas.microsoft.com/office/drawing/2015/10/21/chartex" xmlns:cx3="http://schemas.microsoft.com/office/drawing/2016/5/9/chartex" xmlns:cx4="http://schemas.microsoft.com/office/drawing/2016/5/10/chartex" xmlns:cx5="http://schemas.microsoft.com/office/drawing/2016/5/11/chartex" xmlns:cx6="http://schemas.microsoft.com/office/drawing/2016/5/12/chartex" xmlns:cx7="http://schemas.microsoft.com/office/drawing/2016/5/13/chartex" xmlns:cx8="http://schemas.microsoft.com/office/drawing/2016/5/14/chartex" xmlns:mc="http://schemas.openxmlformats.org/markup-compatibility/2006" xmlns:aink="http://schemas.microsoft.com/office/drawing/2016/ink" xmlns:am3d="http://schemas.microsoft.com/office/drawing/2017/model3d" xmlns:o="urn:schemas-microsoft-com:office:office" xmlns:oel="http://schemas.microsoft.com/office/2019/extlst" xmlns:r="http://schemas.openxmlformats.org/officeDocument/2006/relationships" xmlns:m="http://schemas.openxmlformats.org/officeDocument/2006/math" xmlns:v="urn:schemas-microsoft-com:vml" xmlns:wp14="http://schemas.microsoft.com/office/word/2010/wordprocessingDrawing" xmlns:wp="http://schemas.openxmlformats.org/drawingml/2006/wordprocessingDrawing" xmlns:w10="urn:schemas-microsoft-com:office:word" xmlns:w="http://schemas.openxmlformats.org/wordprocessingml/2006/main" xmlns:w14="http://schemas.microsoft.com/office/word/2010/wordml" xmlns:w15="http://schemas.microsoft.com/office/word/2012/wordml" xmlns:w16cex="http://schemas.microsoft.com/office/word/2018/wordml/cex" xmlns:w16cid="http://schemas.microsoft.com/office/word/2016/wordml/cid" xmlns:w16="http://schemas.microsoft.com/office/word/2018/wordml" xmlns:w16sdtdh="http://schemas.microsoft.com/office/word/2020/wordml/sdtdatahash" xmlns:w16se="http://schemas.microsoft.com/office/word/2015/wordml/symex" xmlns:wpg="http://schemas.microsoft.com/office/word/2010/wordprocessingGroup" xmlns:wpi="http://schemas.microsoft.com/office/word/2010/wordprocessingInk" xmlns:wne="http://schemas.microsoft.com/office/word/2006/wordml" xmlns:wps="http://schemas.microsoft.com/office/word/2010/wordprocessingShape" mc:Ignorable="w14 w15 w16se w16cid w16 w16cex w16sdtdh wp14">
   <w:p>
     <w:pPr>
       <w:pStyle w:val="TitleDocument"/>
@@ -14927,7 +15089,7 @@
 </file>
 
 <file path=word/footer2.xml><?xml version="1.0" encoding="utf-8"?>
-<w:ftr xmlns:wpc="http://schemas.microsoft.com/office/word/2010/wordprocessingCanvas" xmlns:cx="http://schemas.microsoft.com/office/drawing/2014/chartex" xmlns:cx1="http://schemas.microsoft.com/office/drawing/2015/9/8/chartex" xmlns:cx2="http://schemas.microsoft.com/office/drawing/2015/10/21/chartex" xmlns:cx3="http://schemas.microsoft.com/office/drawing/2016/5/9/chartex" xmlns:cx4="http://schemas.microsoft.com/office/drawing/2016/5/10/chartex" xmlns:cx5="http://schemas.microsoft.com/office/drawing/2016/5/11/chartex" xmlns:cx6="http://schemas.microsoft.com/office/drawing/2016/5/12/chartex" xmlns:cx7="http://schemas.microsoft.com/office/drawing/2016/5/13/chartex" xmlns:cx8="http://schemas.microsoft.com/office/drawing/2016/5/14/chartex" xmlns:mc="http://schemas.openxmlformats.org/markup-compatibility/2006" xmlns:aink="http://schemas.microsoft.com/office/drawing/2016/ink" xmlns:am3d="http://schemas.microsoft.com/office/drawing/2017/model3d" xmlns:o="urn:schemas-microsoft-com:office:office" xmlns:r="http://schemas.openxmlformats.org/officeDocument/2006/relationships" xmlns:m="http://schemas.openxmlformats.org/officeDocument/2006/math" xmlns:v="urn:schemas-microsoft-com:vml" xmlns:wp14="http://schemas.microsoft.com/office/word/2010/wordprocessingDrawing" xmlns:wp="http://schemas.openxmlformats.org/drawingml/2006/wordprocessingDrawing" xmlns:w10="urn:schemas-microsoft-com:office:word" xmlns:w="http://schemas.openxmlformats.org/wordprocessingml/2006/main" xmlns:w14="http://schemas.microsoft.com/office/word/2010/wordml" xmlns:w15="http://schemas.microsoft.com/office/word/2012/wordml" xmlns:w16cex="http://schemas.microsoft.com/office/word/2018/wordml/cex" xmlns:w16cid="http://schemas.microsoft.com/office/word/2016/wordml/cid" xmlns:w16="http://schemas.microsoft.com/office/word/2018/wordml" xmlns:w16sdtdh="http://schemas.microsoft.com/office/word/2020/wordml/sdtdatahash" xmlns:w16se="http://schemas.microsoft.com/office/word/2015/wordml/symex" xmlns:wpg="http://schemas.microsoft.com/office/word/2010/wordprocessingGroup" xmlns:wpi="http://schemas.microsoft.com/office/word/2010/wordprocessingInk" xmlns:wne="http://schemas.microsoft.com/office/word/2006/wordml" xmlns:wps="http://schemas.microsoft.com/office/word/2010/wordprocessingShape" mc:Ignorable="w14 w15 w16se w16cid w16 w16cex w16sdtdh wp14">
+<w:ftr xmlns:wpc="http://schemas.microsoft.com/office/word/2010/wordprocessingCanvas" xmlns:cx="http://schemas.microsoft.com/office/drawing/2014/chartex" xmlns:cx1="http://schemas.microsoft.com/office/drawing/2015/9/8/chartex" xmlns:cx2="http://schemas.microsoft.com/office/drawing/2015/10/21/chartex" xmlns:cx3="http://schemas.microsoft.com/office/drawing/2016/5/9/chartex" xmlns:cx4="http://schemas.microsoft.com/office/drawing/2016/5/10/chartex" xmlns:cx5="http://schemas.microsoft.com/office/drawing/2016/5/11/chartex" xmlns:cx6="http://schemas.microsoft.com/office/drawing/2016/5/12/chartex" xmlns:cx7="http://schemas.microsoft.com/office/drawing/2016/5/13/chartex" xmlns:cx8="http://schemas.microsoft.com/office/drawing/2016/5/14/chartex" xmlns:mc="http://schemas.openxmlformats.org/markup-compatibility/2006" xmlns:aink="http://schemas.microsoft.com/office/drawing/2016/ink" xmlns:am3d="http://schemas.microsoft.com/office/drawing/2017/model3d" xmlns:o="urn:schemas-microsoft-com:office:office" xmlns:oel="http://schemas.microsoft.com/office/2019/extlst" xmlns:r="http://schemas.openxmlformats.org/officeDocument/2006/relationships" xmlns:m="http://schemas.openxmlformats.org/officeDocument/2006/math" xmlns:v="urn:schemas-microsoft-com:vml" xmlns:wp14="http://schemas.microsoft.com/office/word/2010/wordprocessingDrawing" xmlns:wp="http://schemas.openxmlformats.org/drawingml/2006/wordprocessingDrawing" xmlns:w10="urn:schemas-microsoft-com:office:word" xmlns:w="http://schemas.openxmlformats.org/wordprocessingml/2006/main" xmlns:w14="http://schemas.microsoft.com/office/word/2010/wordml" xmlns:w15="http://schemas.microsoft.com/office/word/2012/wordml" xmlns:w16cex="http://schemas.microsoft.com/office/word/2018/wordml/cex" xmlns:w16cid="http://schemas.microsoft.com/office/word/2016/wordml/cid" xmlns:w16="http://schemas.microsoft.com/office/word/2018/wordml" xmlns:w16sdtdh="http://schemas.microsoft.com/office/word/2020/wordml/sdtdatahash" xmlns:w16se="http://schemas.microsoft.com/office/word/2015/wordml/symex" xmlns:wpg="http://schemas.microsoft.com/office/word/2010/wordprocessingGroup" xmlns:wpi="http://schemas.microsoft.com/office/word/2010/wordprocessingInk" xmlns:wne="http://schemas.microsoft.com/office/word/2006/wordml" xmlns:wps="http://schemas.microsoft.com/office/word/2010/wordprocessingShape" mc:Ignorable="w14 w15 w16se w16cid w16 w16cex w16sdtdh wp14">
   <w:p>
     <w:pPr>
       <w:pStyle w:val="TitleDocument"/>
@@ -14980,7 +15142,7 @@
 </file>
 
 <file path=word/footnotes.xml><?xml version="1.0" encoding="utf-8"?>
-<w:footnotes xmlns:wpc="http://schemas.microsoft.com/office/word/2010/wordprocessingCanvas" xmlns:cx="http://schemas.microsoft.com/office/drawing/2014/chartex" xmlns:cx1="http://schemas.microsoft.com/office/drawing/2015/9/8/chartex" xmlns:cx2="http://schemas.microsoft.com/office/drawing/2015/10/21/chartex" xmlns:cx3="http://schemas.microsoft.com/office/drawing/2016/5/9/chartex" xmlns:cx4="http://schemas.microsoft.com/office/drawing/2016/5/10/chartex" xmlns:cx5="http://schemas.microsoft.com/office/drawing/2016/5/11/chartex" xmlns:cx6="http://schemas.microsoft.com/office/drawing/2016/5/12/chartex" xmlns:cx7="http://schemas.microsoft.com/office/drawing/2016/5/13/chartex" xmlns:cx8="http://schemas.microsoft.com/office/drawing/2016/5/14/chartex" xmlns:mc="http://schemas.openxmlformats.org/markup-compatibility/2006" xmlns:aink="http://schemas.microsoft.com/office/drawing/2016/ink" xmlns:am3d="http://schemas.microsoft.com/office/drawing/2017/model3d" xmlns:o="urn:schemas-microsoft-com:office:office" xmlns:r="http://schemas.openxmlformats.org/officeDocument/2006/relationships" xmlns:m="http://schemas.openxmlformats.org/officeDocument/2006/math" xmlns:v="urn:schemas-microsoft-com:vml" xmlns:wp14="http://schemas.microsoft.com/office/word/2010/wordprocessingDrawing" xmlns:wp="http://schemas.openxmlformats.org/drawingml/2006/wordprocessingDrawing" xmlns:w10="urn:schemas-microsoft-com:office:word" xmlns:w="http://schemas.openxmlformats.org/wordprocessingml/2006/main" xmlns:w14="http://schemas.microsoft.com/office/word/2010/wordml" xmlns:w15="http://schemas.microsoft.com/office/word/2012/wordml" xmlns:w16cex="http://schemas.microsoft.com/office/word/2018/wordml/cex" xmlns:w16cid="http://schemas.microsoft.com/office/word/2016/wordml/cid" xmlns:w16="http://schemas.microsoft.com/office/word/2018/wordml" xmlns:w16sdtdh="http://schemas.microsoft.com/office/word/2020/wordml/sdtdatahash" xmlns:w16se="http://schemas.microsoft.com/office/word/2015/wordml/symex" xmlns:wpg="http://schemas.microsoft.com/office/word/2010/wordprocessingGroup" xmlns:wpi="http://schemas.microsoft.com/office/word/2010/wordprocessingInk" xmlns:wne="http://schemas.microsoft.com/office/word/2006/wordml" xmlns:wps="http://schemas.microsoft.com/office/word/2010/wordprocessingShape" mc:Ignorable="w14 w15 w16se w16cid w16 w16cex w16sdtdh wp14">
+<w:footnotes xmlns:wpc="http://schemas.microsoft.com/office/word/2010/wordprocessingCanvas" xmlns:cx="http://schemas.microsoft.com/office/drawing/2014/chartex" xmlns:cx1="http://schemas.microsoft.com/office/drawing/2015/9/8/chartex" xmlns:cx2="http://schemas.microsoft.com/office/drawing/2015/10/21/chartex" xmlns:cx3="http://schemas.microsoft.com/office/drawing/2016/5/9/chartex" xmlns:cx4="http://schemas.microsoft.com/office/drawing/2016/5/10/chartex" xmlns:cx5="http://schemas.microsoft.com/office/drawing/2016/5/11/chartex" xmlns:cx6="http://schemas.microsoft.com/office/drawing/2016/5/12/chartex" xmlns:cx7="http://schemas.microsoft.com/office/drawing/2016/5/13/chartex" xmlns:cx8="http://schemas.microsoft.com/office/drawing/2016/5/14/chartex" xmlns:mc="http://schemas.openxmlformats.org/markup-compatibility/2006" xmlns:aink="http://schemas.microsoft.com/office/drawing/2016/ink" xmlns:am3d="http://schemas.microsoft.com/office/drawing/2017/model3d" xmlns:o="urn:schemas-microsoft-com:office:office" xmlns:oel="http://schemas.microsoft.com/office/2019/extlst" xmlns:r="http://schemas.openxmlformats.org/officeDocument/2006/relationships" xmlns:m="http://schemas.openxmlformats.org/officeDocument/2006/math" xmlns:v="urn:schemas-microsoft-com:vml" xmlns:wp14="http://schemas.microsoft.com/office/word/2010/wordprocessingDrawing" xmlns:wp="http://schemas.openxmlformats.org/drawingml/2006/wordprocessingDrawing" xmlns:w10="urn:schemas-microsoft-com:office:word" xmlns:w="http://schemas.openxmlformats.org/wordprocessingml/2006/main" xmlns:w14="http://schemas.microsoft.com/office/word/2010/wordml" xmlns:w15="http://schemas.microsoft.com/office/word/2012/wordml" xmlns:w16cex="http://schemas.microsoft.com/office/word/2018/wordml/cex" xmlns:w16cid="http://schemas.microsoft.com/office/word/2016/wordml/cid" xmlns:w16="http://schemas.microsoft.com/office/word/2018/wordml" xmlns:w16sdtdh="http://schemas.microsoft.com/office/word/2020/wordml/sdtdatahash" xmlns:w16se="http://schemas.microsoft.com/office/word/2015/wordml/symex" xmlns:wpg="http://schemas.microsoft.com/office/word/2010/wordprocessingGroup" xmlns:wpi="http://schemas.microsoft.com/office/word/2010/wordprocessingInk" xmlns:wne="http://schemas.microsoft.com/office/word/2006/wordml" xmlns:wps="http://schemas.microsoft.com/office/word/2010/wordprocessingShape" mc:Ignorable="w14 w15 w16se w16cid w16 w16cex w16sdtdh wp14">
   <w:footnote w:type="separator" w:id="-1">
     <w:p>
       <w:r>
@@ -14999,13 +15161,13 @@
 </file>
 
 <file path=word/header1.xml><?xml version="1.0" encoding="utf-8"?>
-<w:hdr xmlns:wpc="http://schemas.microsoft.com/office/word/2010/wordprocessingCanvas" xmlns:cx="http://schemas.microsoft.com/office/drawing/2014/chartex" xmlns:cx1="http://schemas.microsoft.com/office/drawing/2015/9/8/chartex" xmlns:cx2="http://schemas.microsoft.com/office/drawing/2015/10/21/chartex" xmlns:cx3="http://schemas.microsoft.com/office/drawing/2016/5/9/chartex" xmlns:cx4="http://schemas.microsoft.com/office/drawing/2016/5/10/chartex" xmlns:cx5="http://schemas.microsoft.com/office/drawing/2016/5/11/chartex" xmlns:cx6="http://schemas.microsoft.com/office/drawing/2016/5/12/chartex" xmlns:cx7="http://schemas.microsoft.com/office/drawing/2016/5/13/chartex" xmlns:cx8="http://schemas.microsoft.com/office/drawing/2016/5/14/chartex" xmlns:mc="http://schemas.openxmlformats.org/markup-compatibility/2006" xmlns:aink="http://schemas.microsoft.com/office/drawing/2016/ink" xmlns:am3d="http://schemas.microsoft.com/office/drawing/2017/model3d" xmlns:o="urn:schemas-microsoft-com:office:office" xmlns:r="http://schemas.openxmlformats.org/officeDocument/2006/relationships" xmlns:m="http://schemas.openxmlformats.org/officeDocument/2006/math" xmlns:v="urn:schemas-microsoft-com:vml" xmlns:wp14="http://schemas.microsoft.com/office/word/2010/wordprocessingDrawing" xmlns:wp="http://schemas.openxmlformats.org/drawingml/2006/wordprocessingDrawing" xmlns:w10="urn:schemas-microsoft-com:office:word" xmlns:w="http://schemas.openxmlformats.org/wordprocessingml/2006/main" xmlns:w14="http://schemas.microsoft.com/office/word/2010/wordml" xmlns:w15="http://schemas.microsoft.com/office/word/2012/wordml" xmlns:w16cex="http://schemas.microsoft.com/office/word/2018/wordml/cex" xmlns:w16cid="http://schemas.microsoft.com/office/word/2016/wordml/cid" xmlns:w16="http://schemas.microsoft.com/office/word/2018/wordml" xmlns:w16sdtdh="http://schemas.microsoft.com/office/word/2020/wordml/sdtdatahash" xmlns:w16se="http://schemas.microsoft.com/office/word/2015/wordml/symex" xmlns:wpg="http://schemas.microsoft.com/office/word/2010/wordprocessingGroup" xmlns:wpi="http://schemas.microsoft.com/office/word/2010/wordprocessingInk" xmlns:wne="http://schemas.microsoft.com/office/word/2006/wordml" xmlns:wps="http://schemas.microsoft.com/office/word/2010/wordprocessingShape" mc:Ignorable="w14 w15 w16se w16cid w16 w16cex w16sdtdh wp14">
+<w:hdr xmlns:wpc="http://schemas.microsoft.com/office/word/2010/wordprocessingCanvas" xmlns:cx="http://schemas.microsoft.com/office/drawing/2014/chartex" xmlns:cx1="http://schemas.microsoft.com/office/drawing/2015/9/8/chartex" xmlns:cx2="http://schemas.microsoft.com/office/drawing/2015/10/21/chartex" xmlns:cx3="http://schemas.microsoft.com/office/drawing/2016/5/9/chartex" xmlns:cx4="http://schemas.microsoft.com/office/drawing/2016/5/10/chartex" xmlns:cx5="http://schemas.microsoft.com/office/drawing/2016/5/11/chartex" xmlns:cx6="http://schemas.microsoft.com/office/drawing/2016/5/12/chartex" xmlns:cx7="http://schemas.microsoft.com/office/drawing/2016/5/13/chartex" xmlns:cx8="http://schemas.microsoft.com/office/drawing/2016/5/14/chartex" xmlns:mc="http://schemas.openxmlformats.org/markup-compatibility/2006" xmlns:aink="http://schemas.microsoft.com/office/drawing/2016/ink" xmlns:am3d="http://schemas.microsoft.com/office/drawing/2017/model3d" xmlns:o="urn:schemas-microsoft-com:office:office" xmlns:oel="http://schemas.microsoft.com/office/2019/extlst" xmlns:r="http://schemas.openxmlformats.org/officeDocument/2006/relationships" xmlns:m="http://schemas.openxmlformats.org/officeDocument/2006/math" xmlns:v="urn:schemas-microsoft-com:vml" xmlns:wp14="http://schemas.microsoft.com/office/word/2010/wordprocessingDrawing" xmlns:wp="http://schemas.openxmlformats.org/drawingml/2006/wordprocessingDrawing" xmlns:w10="urn:schemas-microsoft-com:office:word" xmlns:w="http://schemas.openxmlformats.org/wordprocessingml/2006/main" xmlns:w14="http://schemas.microsoft.com/office/word/2010/wordml" xmlns:w15="http://schemas.microsoft.com/office/word/2012/wordml" xmlns:w16cex="http://schemas.microsoft.com/office/word/2018/wordml/cex" xmlns:w16cid="http://schemas.microsoft.com/office/word/2016/wordml/cid" xmlns:w16="http://schemas.microsoft.com/office/word/2018/wordml" xmlns:w16sdtdh="http://schemas.microsoft.com/office/word/2020/wordml/sdtdatahash" xmlns:w16se="http://schemas.microsoft.com/office/word/2015/wordml/symex" xmlns:wpg="http://schemas.microsoft.com/office/word/2010/wordprocessingGroup" xmlns:wpi="http://schemas.microsoft.com/office/word/2010/wordprocessingInk" xmlns:wne="http://schemas.microsoft.com/office/word/2006/wordml" xmlns:wps="http://schemas.microsoft.com/office/word/2010/wordprocessingShape" mc:Ignorable="w14 w15 w16se w16cid w16 w16cex w16sdtdh wp14">
   <w:p/>
 </w:hdr>
 </file>
 
 <file path=word/header2.xml><?xml version="1.0" encoding="utf-8"?>
-<w:hdr xmlns:wpc="http://schemas.microsoft.com/office/word/2010/wordprocessingCanvas" xmlns:cx="http://schemas.microsoft.com/office/drawing/2014/chartex" xmlns:cx1="http://schemas.microsoft.com/office/drawing/2015/9/8/chartex" xmlns:cx2="http://schemas.microsoft.com/office/drawing/2015/10/21/chartex" xmlns:cx3="http://schemas.microsoft.com/office/drawing/2016/5/9/chartex" xmlns:cx4="http://schemas.microsoft.com/office/drawing/2016/5/10/chartex" xmlns:cx5="http://schemas.microsoft.com/office/drawing/2016/5/11/chartex" xmlns:cx6="http://schemas.microsoft.com/office/drawing/2016/5/12/chartex" xmlns:cx7="http://schemas.microsoft.com/office/drawing/2016/5/13/chartex" xmlns:cx8="http://schemas.microsoft.com/office/drawing/2016/5/14/chartex" xmlns:mc="http://schemas.openxmlformats.org/markup-compatibility/2006" xmlns:aink="http://schemas.microsoft.com/office/drawing/2016/ink" xmlns:am3d="http://schemas.microsoft.com/office/drawing/2017/model3d" xmlns:o="urn:schemas-microsoft-com:office:office" xmlns:r="http://schemas.openxmlformats.org/officeDocument/2006/relationships" xmlns:m="http://schemas.openxmlformats.org/officeDocument/2006/math" xmlns:v="urn:schemas-microsoft-com:vml" xmlns:wp14="http://schemas.microsoft.com/office/word/2010/wordprocessingDrawing" xmlns:wp="http://schemas.openxmlformats.org/drawingml/2006/wordprocessingDrawing" xmlns:w10="urn:schemas-microsoft-com:office:word" xmlns:w="http://schemas.openxmlformats.org/wordprocessingml/2006/main" xmlns:w14="http://schemas.microsoft.com/office/word/2010/wordml" xmlns:w15="http://schemas.microsoft.com/office/word/2012/wordml" xmlns:w16cex="http://schemas.microsoft.com/office/word/2018/wordml/cex" xmlns:w16cid="http://schemas.microsoft.com/office/word/2016/wordml/cid" xmlns:w16="http://schemas.microsoft.com/office/word/2018/wordml" xmlns:w16sdtdh="http://schemas.microsoft.com/office/word/2020/wordml/sdtdatahash" xmlns:w16se="http://schemas.microsoft.com/office/word/2015/wordml/symex" xmlns:wpg="http://schemas.microsoft.com/office/word/2010/wordprocessingGroup" xmlns:wpi="http://schemas.microsoft.com/office/word/2010/wordprocessingInk" xmlns:wne="http://schemas.microsoft.com/office/word/2006/wordml" xmlns:wps="http://schemas.microsoft.com/office/word/2010/wordprocessingShape" mc:Ignorable="w14 w15 w16se w16cid w16 w16cex w16sdtdh wp14">
+<w:hdr xmlns:wpc="http://schemas.microsoft.com/office/word/2010/wordprocessingCanvas" xmlns:cx="http://schemas.microsoft.com/office/drawing/2014/chartex" xmlns:cx1="http://schemas.microsoft.com/office/drawing/2015/9/8/chartex" xmlns:cx2="http://schemas.microsoft.com/office/drawing/2015/10/21/chartex" xmlns:cx3="http://schemas.microsoft.com/office/drawing/2016/5/9/chartex" xmlns:cx4="http://schemas.microsoft.com/office/drawing/2016/5/10/chartex" xmlns:cx5="http://schemas.microsoft.com/office/drawing/2016/5/11/chartex" xmlns:cx6="http://schemas.microsoft.com/office/drawing/2016/5/12/chartex" xmlns:cx7="http://schemas.microsoft.com/office/drawing/2016/5/13/chartex" xmlns:cx8="http://schemas.microsoft.com/office/drawing/2016/5/14/chartex" xmlns:mc="http://schemas.openxmlformats.org/markup-compatibility/2006" xmlns:aink="http://schemas.microsoft.com/office/drawing/2016/ink" xmlns:am3d="http://schemas.microsoft.com/office/drawing/2017/model3d" xmlns:o="urn:schemas-microsoft-com:office:office" xmlns:oel="http://schemas.microsoft.com/office/2019/extlst" xmlns:r="http://schemas.openxmlformats.org/officeDocument/2006/relationships" xmlns:m="http://schemas.openxmlformats.org/officeDocument/2006/math" xmlns:v="urn:schemas-microsoft-com:vml" xmlns:wp14="http://schemas.microsoft.com/office/word/2010/wordprocessingDrawing" xmlns:wp="http://schemas.openxmlformats.org/drawingml/2006/wordprocessingDrawing" xmlns:w10="urn:schemas-microsoft-com:office:word" xmlns:w="http://schemas.openxmlformats.org/wordprocessingml/2006/main" xmlns:w14="http://schemas.microsoft.com/office/word/2010/wordml" xmlns:w15="http://schemas.microsoft.com/office/word/2012/wordml" xmlns:w16cex="http://schemas.microsoft.com/office/word/2018/wordml/cex" xmlns:w16cid="http://schemas.microsoft.com/office/word/2016/wordml/cid" xmlns:w16="http://schemas.microsoft.com/office/word/2018/wordml" xmlns:w16sdtdh="http://schemas.microsoft.com/office/word/2020/wordml/sdtdatahash" xmlns:w16se="http://schemas.microsoft.com/office/word/2015/wordml/symex" xmlns:wpg="http://schemas.microsoft.com/office/word/2010/wordprocessingGroup" xmlns:wpi="http://schemas.microsoft.com/office/word/2010/wordprocessingInk" xmlns:wne="http://schemas.microsoft.com/office/word/2006/wordml" xmlns:wps="http://schemas.microsoft.com/office/word/2010/wordprocessingShape" mc:Ignorable="w14 w15 w16se w16cid w16 w16cex w16sdtdh wp14">
   <w:p>
     <w:pPr>
       <w:pStyle w:val="Header"/>
@@ -15016,7 +15178,7 @@
 </file>
 
 <file path=word/numbering.xml><?xml version="1.0" encoding="utf-8"?>
-<w:numbering xmlns:wpc="http://schemas.microsoft.com/office/word/2010/wordprocessingCanvas" xmlns:cx="http://schemas.microsoft.com/office/drawing/2014/chartex" xmlns:cx1="http://schemas.microsoft.com/office/drawing/2015/9/8/chartex" xmlns:cx2="http://schemas.microsoft.com/office/drawing/2015/10/21/chartex" xmlns:cx3="http://schemas.microsoft.com/office/drawing/2016/5/9/chartex" xmlns:cx4="http://schemas.microsoft.com/office/drawing/2016/5/10/chartex" xmlns:cx5="http://schemas.microsoft.com/office/drawing/2016/5/11/chartex" xmlns:cx6="http://schemas.microsoft.com/office/drawing/2016/5/12/chartex" xmlns:cx7="http://schemas.microsoft.com/office/drawing/2016/5/13/chartex" xmlns:cx8="http://schemas.microsoft.com/office/drawing/2016/5/14/chartex" xmlns:mc="http://schemas.openxmlformats.org/markup-compatibility/2006" xmlns:aink="http://schemas.microsoft.com/office/drawing/2016/ink" xmlns:am3d="http://schemas.microsoft.com/office/drawing/2017/model3d" xmlns:o="urn:schemas-microsoft-com:office:office" xmlns:r="http://schemas.openxmlformats.org/officeDocument/2006/relationships" xmlns:m="http://schemas.openxmlformats.org/officeDocument/2006/math" xmlns:v="urn:schemas-microsoft-com:vml" xmlns:wp14="http://schemas.microsoft.com/office/word/2010/wordprocessingDrawing" xmlns:wp="http://schemas.openxmlformats.org/drawingml/2006/wordprocessingDrawing" xmlns:w10="urn:schemas-microsoft-com:office:word" xmlns:w="http://schemas.openxmlformats.org/wordprocessingml/2006/main" xmlns:w14="http://schemas.microsoft.com/office/word/2010/wordml" xmlns:w15="http://schemas.microsoft.com/office/word/2012/wordml" xmlns:w16cex="http://schemas.microsoft.com/office/word/2018/wordml/cex" xmlns:w16cid="http://schemas.microsoft.com/office/word/2016/wordml/cid" xmlns:w16="http://schemas.microsoft.com/office/word/2018/wordml" xmlns:w16sdtdh="http://schemas.microsoft.com/office/word/2020/wordml/sdtdatahash" xmlns:w16se="http://schemas.microsoft.com/office/word/2015/wordml/symex" xmlns:wpg="http://schemas.microsoft.com/office/word/2010/wordprocessingGroup" xmlns:wpi="http://schemas.microsoft.com/office/word/2010/wordprocessingInk" xmlns:wne="http://schemas.microsoft.com/office/word/2006/wordml" xmlns:wps="http://schemas.microsoft.com/office/word/2010/wordprocessingShape" mc:Ignorable="w14 w15 w16se w16cid w16 w16cex w16sdtdh wp14">
+<w:numbering xmlns:wpc="http://schemas.microsoft.com/office/word/2010/wordprocessingCanvas" xmlns:cx="http://schemas.microsoft.com/office/drawing/2014/chartex" xmlns:cx1="http://schemas.microsoft.com/office/drawing/2015/9/8/chartex" xmlns:cx2="http://schemas.microsoft.com/office/drawing/2015/10/21/chartex" xmlns:cx3="http://schemas.microsoft.com/office/drawing/2016/5/9/chartex" xmlns:cx4="http://schemas.microsoft.com/office/drawing/2016/5/10/chartex" xmlns:cx5="http://schemas.microsoft.com/office/drawing/2016/5/11/chartex" xmlns:cx6="http://schemas.microsoft.com/office/drawing/2016/5/12/chartex" xmlns:cx7="http://schemas.microsoft.com/office/drawing/2016/5/13/chartex" xmlns:cx8="http://schemas.microsoft.com/office/drawing/2016/5/14/chartex" xmlns:mc="http://schemas.openxmlformats.org/markup-compatibility/2006" xmlns:aink="http://schemas.microsoft.com/office/drawing/2016/ink" xmlns:am3d="http://schemas.microsoft.com/office/drawing/2017/model3d" xmlns:o="urn:schemas-microsoft-com:office:office" xmlns:oel="http://schemas.microsoft.com/office/2019/extlst" xmlns:r="http://schemas.openxmlformats.org/officeDocument/2006/relationships" xmlns:m="http://schemas.openxmlformats.org/officeDocument/2006/math" xmlns:v="urn:schemas-microsoft-com:vml" xmlns:wp14="http://schemas.microsoft.com/office/word/2010/wordprocessingDrawing" xmlns:wp="http://schemas.openxmlformats.org/drawingml/2006/wordprocessingDrawing" xmlns:w10="urn:schemas-microsoft-com:office:word" xmlns:w="http://schemas.openxmlformats.org/wordprocessingml/2006/main" xmlns:w14="http://schemas.microsoft.com/office/word/2010/wordml" xmlns:w15="http://schemas.microsoft.com/office/word/2012/wordml" xmlns:w16cex="http://schemas.microsoft.com/office/word/2018/wordml/cex" xmlns:w16cid="http://schemas.microsoft.com/office/word/2016/wordml/cid" xmlns:w16="http://schemas.microsoft.com/office/word/2018/wordml" xmlns:w16sdtdh="http://schemas.microsoft.com/office/word/2020/wordml/sdtdatahash" xmlns:w16se="http://schemas.microsoft.com/office/word/2015/wordml/symex" xmlns:wpg="http://schemas.microsoft.com/office/word/2010/wordprocessingGroup" xmlns:wpi="http://schemas.microsoft.com/office/word/2010/wordprocessingInk" xmlns:wne="http://schemas.microsoft.com/office/word/2006/wordml" xmlns:wps="http://schemas.microsoft.com/office/word/2010/wordprocessingShape" mc:Ignorable="w14 w15 w16se w16cid w16 w16cex w16sdtdh wp14">
   <w:abstractNum w:abstractNumId="0" w15:restartNumberingAfterBreak="0">
     <w:nsid w:val="007B1C4D"/>
     <w:multiLevelType w:val="hybridMultilevel"/>
@@ -19069,139 +19231,139 @@
       </w:pPr>
     </w:lvl>
   </w:abstractNum>
-  <w:num w:numId="1">
+  <w:num w:numId="1" w16cid:durableId="319234619">
     <w:abstractNumId w:val="16"/>
   </w:num>
-  <w:num w:numId="2">
+  <w:num w:numId="2" w16cid:durableId="728840427">
     <w:abstractNumId w:val="22"/>
   </w:num>
-  <w:num w:numId="3">
+  <w:num w:numId="3" w16cid:durableId="1834643254">
     <w:abstractNumId w:val="25"/>
   </w:num>
-  <w:num w:numId="4">
+  <w:num w:numId="4" w16cid:durableId="1339190119">
     <w:abstractNumId w:val="12"/>
   </w:num>
-  <w:num w:numId="5">
+  <w:num w:numId="5" w16cid:durableId="1129782826">
     <w:abstractNumId w:val="34"/>
   </w:num>
-  <w:num w:numId="6">
+  <w:num w:numId="6" w16cid:durableId="1363357884">
     <w:abstractNumId w:val="26"/>
   </w:num>
-  <w:num w:numId="7">
+  <w:num w:numId="7" w16cid:durableId="38557689">
     <w:abstractNumId w:val="1"/>
   </w:num>
-  <w:num w:numId="8">
+  <w:num w:numId="8" w16cid:durableId="964314090">
     <w:abstractNumId w:val="32"/>
   </w:num>
-  <w:num w:numId="9">
+  <w:num w:numId="9" w16cid:durableId="1759474984">
     <w:abstractNumId w:val="14"/>
   </w:num>
-  <w:num w:numId="10">
+  <w:num w:numId="10" w16cid:durableId="205456526">
     <w:abstractNumId w:val="36"/>
   </w:num>
-  <w:num w:numId="11">
+  <w:num w:numId="11" w16cid:durableId="1570995341">
     <w:abstractNumId w:val="27"/>
   </w:num>
-  <w:num w:numId="12">
+  <w:num w:numId="12" w16cid:durableId="1656642945">
     <w:abstractNumId w:val="5"/>
   </w:num>
-  <w:num w:numId="13">
+  <w:num w:numId="13" w16cid:durableId="522715957">
     <w:abstractNumId w:val="37"/>
   </w:num>
-  <w:num w:numId="14">
+  <w:num w:numId="14" w16cid:durableId="959458068">
     <w:abstractNumId w:val="10"/>
   </w:num>
-  <w:num w:numId="15">
+  <w:num w:numId="15" w16cid:durableId="120811602">
     <w:abstractNumId w:val="19"/>
   </w:num>
-  <w:num w:numId="16">
+  <w:num w:numId="16" w16cid:durableId="232089435">
     <w:abstractNumId w:val="28"/>
   </w:num>
-  <w:num w:numId="17">
+  <w:num w:numId="17" w16cid:durableId="1893615065">
     <w:abstractNumId w:val="13"/>
   </w:num>
-  <w:num w:numId="18">
+  <w:num w:numId="18" w16cid:durableId="44453185">
     <w:abstractNumId w:val="35"/>
   </w:num>
-  <w:num w:numId="19">
+  <w:num w:numId="19" w16cid:durableId="376272311">
     <w:abstractNumId w:val="3"/>
   </w:num>
-  <w:num w:numId="20">
+  <w:num w:numId="20" w16cid:durableId="120848638">
     <w:abstractNumId w:val="33"/>
   </w:num>
-  <w:num w:numId="21">
+  <w:num w:numId="21" w16cid:durableId="299381472">
     <w:abstractNumId w:val="29"/>
   </w:num>
-  <w:num w:numId="22">
+  <w:num w:numId="22" w16cid:durableId="2053724050">
     <w:abstractNumId w:val="42"/>
   </w:num>
-  <w:num w:numId="23">
+  <w:num w:numId="23" w16cid:durableId="428160771">
     <w:abstractNumId w:val="20"/>
   </w:num>
-  <w:num w:numId="24">
+  <w:num w:numId="24" w16cid:durableId="1607418538">
     <w:abstractNumId w:val="2"/>
   </w:num>
-  <w:num w:numId="25">
+  <w:num w:numId="25" w16cid:durableId="2033721568">
     <w:abstractNumId w:val="4"/>
   </w:num>
-  <w:num w:numId="26">
+  <w:num w:numId="26" w16cid:durableId="38869720">
     <w:abstractNumId w:val="18"/>
   </w:num>
-  <w:num w:numId="27">
+  <w:num w:numId="27" w16cid:durableId="1167401561">
     <w:abstractNumId w:val="23"/>
   </w:num>
-  <w:num w:numId="28">
+  <w:num w:numId="28" w16cid:durableId="1971400918">
     <w:abstractNumId w:val="8"/>
   </w:num>
-  <w:num w:numId="29">
+  <w:num w:numId="29" w16cid:durableId="341972911">
     <w:abstractNumId w:val="6"/>
   </w:num>
-  <w:num w:numId="30">
+  <w:num w:numId="30" w16cid:durableId="1879659666">
     <w:abstractNumId w:val="17"/>
   </w:num>
-  <w:num w:numId="31">
+  <w:num w:numId="31" w16cid:durableId="1581790594">
     <w:abstractNumId w:val="21"/>
   </w:num>
-  <w:num w:numId="32">
+  <w:num w:numId="32" w16cid:durableId="172769608">
     <w:abstractNumId w:val="31"/>
   </w:num>
-  <w:num w:numId="33">
+  <w:num w:numId="33" w16cid:durableId="586037286">
     <w:abstractNumId w:val="15"/>
   </w:num>
-  <w:num w:numId="34">
+  <w:num w:numId="34" w16cid:durableId="773405510">
     <w:abstractNumId w:val="11"/>
   </w:num>
-  <w:num w:numId="35">
+  <w:num w:numId="35" w16cid:durableId="642462198">
     <w:abstractNumId w:val="39"/>
   </w:num>
-  <w:num w:numId="36">
+  <w:num w:numId="36" w16cid:durableId="826946564">
     <w:abstractNumId w:val="40"/>
   </w:num>
-  <w:num w:numId="37">
+  <w:num w:numId="37" w16cid:durableId="1987195504">
     <w:abstractNumId w:val="43"/>
   </w:num>
-  <w:num w:numId="38">
+  <w:num w:numId="38" w16cid:durableId="766999529">
     <w:abstractNumId w:val="38"/>
   </w:num>
-  <w:num w:numId="39">
+  <w:num w:numId="39" w16cid:durableId="1714386248">
     <w:abstractNumId w:val="44"/>
   </w:num>
-  <w:num w:numId="40">
+  <w:num w:numId="40" w16cid:durableId="507332243">
     <w:abstractNumId w:val="7"/>
   </w:num>
-  <w:num w:numId="41">
+  <w:num w:numId="41" w16cid:durableId="1418743183">
     <w:abstractNumId w:val="0"/>
   </w:num>
-  <w:num w:numId="42">
+  <w:num w:numId="42" w16cid:durableId="201404725">
     <w:abstractNumId w:val="9"/>
   </w:num>
-  <w:num w:numId="43">
+  <w:num w:numId="43" w16cid:durableId="1442647557">
     <w:abstractNumId w:val="24"/>
   </w:num>
-  <w:num w:numId="44">
+  <w:num w:numId="44" w16cid:durableId="950435398">
     <w:abstractNumId w:val="30"/>
   </w:num>
-  <w:num w:numId="45">
+  <w:num w:numId="45" w16cid:durableId="258150014">
     <w:abstractNumId w:val="41"/>
   </w:num>
   <w:numIdMacAtCleanup w:val="21"/>

</xml_diff>